<commit_message>
Lab 8 Almost Done
Lab 8 Almost Done
</commit_message>
<xml_diff>
--- a/Algorithms IT2660/Assignments/Chapter 8 - Sorting/Lab 8 - Kelling.docx
+++ b/Algorithms IT2660/Assignments/Chapter 8 - Sorting/Lab 8 - Kelling.docx
@@ -9,545 +9,102 @@
       <w:r>
         <w:t>Algorithms Chapter 8 Assignment</w:t>
       </w:r>
+      <w:r>
+        <w:t xml:space="preserve"> – Kelling </w:t>
+      </w:r>
     </w:p>
     <w:p>
-      <w:pPr>
-        <w:numPr>
-          <w:ilvl w:val="0"/>
-          <w:numId w:val="1"/>
-        </w:numPr>
-        <w:shd w:val="clear" w:color="auto" w:fill="FFFFFF"/>
-        <w:spacing w:before="0" w:beforeAutospacing="0" w:after="0" w:afterAutospacing="0"/>
-        <w:ind w:left="0"/>
-        <w:rPr>
-          <w:rFonts w:ascii="inherit" w:eastAsia="Times New Roman" w:hAnsi="inherit" w:cs="Helvetica"/>
-          <w:color w:val="000000"/>
-          <w:sz w:val="20"/>
-          <w:szCs w:val="20"/>
-        </w:rPr>
-      </w:pPr>
-      <w:r>
-        <w:rPr>
-          <w:rFonts w:ascii="inherit" w:eastAsia="Times New Roman" w:hAnsi="inherit" w:cs="Helvetica"/>
-          <w:color w:val="000000"/>
-          <w:sz w:val="20"/>
-          <w:szCs w:val="20"/>
-        </w:rPr>
-        <w:t>Read </w:t>
-      </w:r>
-      <w:r>
-        <w:rPr>
-          <w:rFonts w:ascii="inherit" w:eastAsia="Times New Roman" w:hAnsi="inherit" w:cs="Helvetica"/>
-          <w:b/>
-          <w:bCs/>
-          <w:color w:val="000000"/>
-          <w:sz w:val="20"/>
-          <w:szCs w:val="20"/>
-          <w:bdr w:val="none" w:sz="0" w:space="0" w:color="auto" w:frame="1"/>
-        </w:rPr>
-        <w:t>Chapter 8</w:t>
-      </w:r>
-      <w:r>
-        <w:rPr>
-          <w:rFonts w:ascii="inherit" w:eastAsia="Times New Roman" w:hAnsi="inherit" w:cs="Helvetica"/>
-          <w:color w:val="000000"/>
-          <w:sz w:val="20"/>
-          <w:szCs w:val="20"/>
-        </w:rPr>
-        <w:t> in the McAllister text.</w:t>
+      <w:r>
+        <w:t xml:space="preserve">Like </w:t>
+      </w:r>
+      <w:r>
+        <w:t>Merge Sort, Quick S</w:t>
+      </w:r>
+      <w:r>
+        <w:t xml:space="preserve">ort also uses the divide and conquer </w:t>
+      </w:r>
+      <w:r>
+        <w:t>approach</w:t>
+      </w:r>
+      <w:r>
+        <w:t>. However</w:t>
+      </w:r>
+      <w:r>
+        <w:t>, in Merge S</w:t>
+      </w:r>
+      <w:r>
+        <w:t xml:space="preserve">ort most of the work isn’t being done in </w:t>
+      </w:r>
+      <w:r>
+        <w:t>the divide step, but is done during</w:t>
+      </w:r>
+      <w:r>
+        <w:t xml:space="preserve"> the combine step. Q</w:t>
+      </w:r>
+      <w:r>
+        <w:t>uick S</w:t>
+      </w:r>
+      <w:r>
+        <w:t xml:space="preserve">ort on the other hand performs </w:t>
+      </w:r>
+      <w:proofErr w:type="gramStart"/>
+      <w:r>
+        <w:t>all of</w:t>
+      </w:r>
+      <w:proofErr w:type="gramEnd"/>
+      <w:r>
+        <w:t xml:space="preserve"> the real</w:t>
+      </w:r>
+      <w:r>
+        <w:t xml:space="preserve"> work in the divide step, with no real functionality occurring</w:t>
+      </w:r>
+      <w:r>
+        <w:t xml:space="preserve"> in the </w:t>
+      </w:r>
+      <w:r>
+        <w:t xml:space="preserve">combine step. </w:t>
+      </w:r>
+      <w:r>
+        <w:t xml:space="preserve">(Technically, Quick Sort doesn’t really have a ‘combine’ step) </w:t>
       </w:r>
     </w:p>
     <w:p>
-      <w:pPr>
-        <w:numPr>
-          <w:ilvl w:val="0"/>
-          <w:numId w:val="1"/>
-        </w:numPr>
-        <w:shd w:val="clear" w:color="auto" w:fill="FFFFFF"/>
-        <w:spacing w:before="0" w:beforeAutospacing="0" w:after="0" w:afterAutospacing="0"/>
-        <w:ind w:left="0"/>
-        <w:rPr>
-          <w:rFonts w:ascii="inherit" w:eastAsia="Times New Roman" w:hAnsi="inherit" w:cs="Helvetica"/>
-          <w:color w:val="000000"/>
-          <w:sz w:val="20"/>
-          <w:szCs w:val="20"/>
-        </w:rPr>
-      </w:pPr>
-      <w:r>
-        <w:rPr>
-          <w:rFonts w:ascii="inherit" w:eastAsia="Times New Roman" w:hAnsi="inherit" w:cs="Helvetica"/>
-          <w:color w:val="000000"/>
-          <w:sz w:val="20"/>
-          <w:szCs w:val="20"/>
-        </w:rPr>
-        <w:t>Complete as many of the </w:t>
-      </w:r>
-      <w:r>
-        <w:rPr>
-          <w:rFonts w:ascii="inherit" w:eastAsia="Times New Roman" w:hAnsi="inherit" w:cs="Helvetica"/>
+      <w:r>
+        <w:rPr>
           <w:b/>
-          <w:bCs/>
-          <w:color w:val="000000"/>
-          <w:sz w:val="20"/>
-          <w:szCs w:val="20"/>
-          <w:bdr w:val="none" w:sz="0" w:space="0" w:color="auto" w:frame="1"/>
-        </w:rPr>
-        <w:t>Knowledge Exercises</w:t>
-      </w:r>
-      <w:r>
-        <w:rPr>
-          <w:rFonts w:ascii="inherit" w:eastAsia="Times New Roman" w:hAnsi="inherit" w:cs="Helvetica"/>
-          <w:color w:val="000000"/>
-          <w:sz w:val="20"/>
-          <w:szCs w:val="20"/>
-        </w:rPr>
-        <w:t> as you can / want to.</w:t>
+        </w:rPr>
+        <w:t>Quicksort’s Cases</w:t>
+      </w:r>
+      <w:r>
+        <w:t xml:space="preserve"> </w:t>
+      </w:r>
+      <w:r>
+        <w:sym w:font="Wingdings" w:char="F0E0"/>
+      </w:r>
+      <w:r>
+        <w:t xml:space="preserve"> best: </w:t>
+      </w:r>
+      <w:proofErr w:type="gramStart"/>
+      <w:r>
+        <w:t>O(</w:t>
+      </w:r>
+      <w:proofErr w:type="gramEnd"/>
+      <w:r>
+        <w:t xml:space="preserve">n log(n)), average:  O(n log(n)), worst: O(n^2). </w:t>
       </w:r>
     </w:p>
     <w:p>
-      <w:pPr>
-        <w:numPr>
-          <w:ilvl w:val="0"/>
-          <w:numId w:val="1"/>
-        </w:numPr>
-        <w:shd w:val="clear" w:color="auto" w:fill="FFFFFF"/>
-        <w:spacing w:before="0" w:beforeAutospacing="0" w:after="0" w:afterAutospacing="0"/>
-        <w:ind w:left="0"/>
-        <w:rPr>
-          <w:rFonts w:ascii="inherit" w:eastAsia="Times New Roman" w:hAnsi="inherit" w:cs="Helvetica"/>
-          <w:color w:val="000000"/>
-          <w:sz w:val="20"/>
-          <w:szCs w:val="20"/>
-        </w:rPr>
-      </w:pPr>
-      <w:r>
-        <w:rPr>
-          <w:rFonts w:ascii="inherit" w:eastAsia="Times New Roman" w:hAnsi="inherit" w:cs="Helvetica"/>
-          <w:color w:val="000000"/>
-          <w:sz w:val="20"/>
-          <w:szCs w:val="20"/>
-        </w:rPr>
-        <w:t>Write a </w:t>
-      </w:r>
-      <w:r>
-        <w:rPr>
-          <w:rFonts w:ascii="inherit" w:eastAsia="Times New Roman" w:hAnsi="inherit" w:cs="Helvetica"/>
+      <w:r>
+        <w:rPr>
           <w:b/>
-          <w:bCs/>
-          <w:color w:val="000000"/>
-          <w:sz w:val="20"/>
-          <w:szCs w:val="20"/>
-          <w:bdr w:val="none" w:sz="0" w:space="0" w:color="auto" w:frame="1"/>
-        </w:rPr>
-        <w:t>Short Essay</w:t>
-      </w:r>
-      <w:r>
-        <w:rPr>
-          <w:rFonts w:ascii="inherit" w:eastAsia="Times New Roman" w:hAnsi="inherit" w:cs="Helvetica"/>
-          <w:color w:val="000000"/>
-          <w:sz w:val="20"/>
-          <w:szCs w:val="20"/>
-        </w:rPr>
-        <w:t> regarding the following topics:</w:t>
-      </w:r>
-    </w:p>
-    <w:p>
-      <w:pPr>
-        <w:numPr>
-          <w:ilvl w:val="1"/>
-          <w:numId w:val="1"/>
-        </w:numPr>
-        <w:shd w:val="clear" w:color="auto" w:fill="FFFFFF"/>
-        <w:spacing w:before="0" w:beforeAutospacing="0" w:after="0" w:afterAutospacing="0"/>
-        <w:ind w:left="0"/>
-        <w:rPr>
-          <w:rFonts w:ascii="inherit" w:eastAsia="Times New Roman" w:hAnsi="inherit" w:cs="Helvetica"/>
-          <w:color w:val="000000"/>
-          <w:sz w:val="20"/>
-          <w:szCs w:val="20"/>
-        </w:rPr>
-      </w:pPr>
-      <w:r>
-        <w:rPr>
-          <w:rFonts w:ascii="inherit" w:eastAsia="Times New Roman" w:hAnsi="inherit" w:cs="Helvetica"/>
-          <w:color w:val="000000"/>
-          <w:sz w:val="20"/>
-          <w:szCs w:val="20"/>
-        </w:rPr>
-        <w:t>Since we've already written a Merge Sort, I want you to focus on, and write about, </w:t>
-      </w:r>
-      <w:r>
-        <w:rPr>
-          <w:rFonts w:ascii="inherit" w:eastAsia="Times New Roman" w:hAnsi="inherit" w:cs="Helvetica"/>
+        </w:rPr>
+        <w:t>Merge Sort’s C</w:t>
+      </w:r>
+      <w:r>
+        <w:rPr>
           <w:b/>
-          <w:bCs/>
-          <w:color w:val="000000"/>
-          <w:sz w:val="20"/>
-          <w:szCs w:val="20"/>
-          <w:bdr w:val="none" w:sz="0" w:space="0" w:color="auto" w:frame="1"/>
-        </w:rPr>
-        <w:t>Quicksort</w:t>
-      </w:r>
-      <w:r>
-        <w:rPr>
-          <w:rFonts w:ascii="inherit" w:eastAsia="Times New Roman" w:hAnsi="inherit" w:cs="Helvetica"/>
-          <w:color w:val="000000"/>
-          <w:sz w:val="20"/>
-          <w:szCs w:val="20"/>
-        </w:rPr>
-        <w:t>.</w:t>
-      </w:r>
-    </w:p>
-    <w:p>
-      <w:pPr>
-        <w:numPr>
-          <w:ilvl w:val="2"/>
-          <w:numId w:val="1"/>
-        </w:numPr>
-        <w:shd w:val="clear" w:color="auto" w:fill="FFFFFF"/>
-        <w:spacing w:before="0" w:beforeAutospacing="0" w:after="0" w:afterAutospacing="0"/>
-        <w:ind w:left="0"/>
-        <w:rPr>
-          <w:rFonts w:ascii="inherit" w:eastAsia="Times New Roman" w:hAnsi="inherit" w:cs="Helvetica"/>
-          <w:color w:val="000000"/>
-          <w:sz w:val="20"/>
-          <w:szCs w:val="20"/>
-        </w:rPr>
-      </w:pPr>
-      <w:r>
-        <w:rPr>
-          <w:rFonts w:ascii="inherit" w:eastAsia="Times New Roman" w:hAnsi="inherit" w:cs="Helvetica"/>
-          <w:color w:val="000000"/>
-          <w:sz w:val="20"/>
-          <w:szCs w:val="20"/>
-        </w:rPr>
-        <w:t xml:space="preserve">Merge Sort and </w:t>
-      </w:r>
-      <w:proofErr w:type="spellStart"/>
-      <w:r>
-        <w:rPr>
-          <w:rFonts w:ascii="inherit" w:eastAsia="Times New Roman" w:hAnsi="inherit" w:cs="Helvetica"/>
-          <w:color w:val="000000"/>
-          <w:sz w:val="20"/>
-          <w:szCs w:val="20"/>
-        </w:rPr>
-        <w:t>QuickSort</w:t>
-      </w:r>
-      <w:proofErr w:type="spellEnd"/>
-      <w:r>
-        <w:rPr>
-          <w:rFonts w:ascii="inherit" w:eastAsia="Times New Roman" w:hAnsi="inherit" w:cs="Helvetica"/>
-          <w:color w:val="000000"/>
-          <w:sz w:val="20"/>
-          <w:szCs w:val="20"/>
-        </w:rPr>
-        <w:t xml:space="preserve"> are the fastest general sorting algorithms known for unconstrained data sets.</w:t>
-      </w:r>
-    </w:p>
-    <w:p>
-      <w:pPr>
-        <w:numPr>
-          <w:ilvl w:val="1"/>
-          <w:numId w:val="1"/>
-        </w:numPr>
-        <w:shd w:val="clear" w:color="auto" w:fill="FFFFFF"/>
-        <w:spacing w:before="0" w:beforeAutospacing="0" w:after="0" w:afterAutospacing="0"/>
-        <w:ind w:left="0"/>
-        <w:rPr>
-          <w:rFonts w:ascii="inherit" w:eastAsia="Times New Roman" w:hAnsi="inherit" w:cs="Helvetica"/>
-          <w:color w:val="000000"/>
-          <w:sz w:val="20"/>
-          <w:szCs w:val="20"/>
-        </w:rPr>
-      </w:pPr>
-      <w:r>
-        <w:rPr>
-          <w:rFonts w:ascii="inherit" w:eastAsia="Times New Roman" w:hAnsi="inherit" w:cs="Helvetica"/>
-          <w:color w:val="000000"/>
-          <w:sz w:val="20"/>
-          <w:szCs w:val="20"/>
-        </w:rPr>
-        <w:t xml:space="preserve">Analyze both Merge Sort and </w:t>
-      </w:r>
-      <w:proofErr w:type="spellStart"/>
-      <w:r>
-        <w:rPr>
-          <w:rFonts w:ascii="inherit" w:eastAsia="Times New Roman" w:hAnsi="inherit" w:cs="Helvetica"/>
-          <w:color w:val="000000"/>
-          <w:sz w:val="20"/>
-          <w:szCs w:val="20"/>
-        </w:rPr>
-        <w:t>QuickSort</w:t>
-      </w:r>
-      <w:proofErr w:type="spellEnd"/>
-      <w:r>
-        <w:rPr>
-          <w:rFonts w:ascii="inherit" w:eastAsia="Times New Roman" w:hAnsi="inherit" w:cs="Helvetica"/>
-          <w:color w:val="000000"/>
-          <w:sz w:val="20"/>
-          <w:szCs w:val="20"/>
-        </w:rPr>
-        <w:t>.</w:t>
-      </w:r>
-    </w:p>
-    <w:p>
-      <w:pPr>
-        <w:numPr>
-          <w:ilvl w:val="2"/>
-          <w:numId w:val="1"/>
-        </w:numPr>
-        <w:shd w:val="clear" w:color="auto" w:fill="FFFFFF"/>
-        <w:spacing w:before="0" w:beforeAutospacing="0" w:after="0" w:afterAutospacing="0"/>
-        <w:ind w:left="0"/>
-        <w:rPr>
-          <w:rFonts w:ascii="inherit" w:eastAsia="Times New Roman" w:hAnsi="inherit" w:cs="Helvetica"/>
-          <w:color w:val="000000"/>
-          <w:sz w:val="20"/>
-          <w:szCs w:val="20"/>
-        </w:rPr>
-      </w:pPr>
-      <w:r>
-        <w:rPr>
-          <w:rFonts w:ascii="inherit" w:eastAsia="Times New Roman" w:hAnsi="inherit" w:cs="Helvetica"/>
-          <w:color w:val="000000"/>
-          <w:sz w:val="20"/>
-          <w:szCs w:val="20"/>
-        </w:rPr>
-        <w:t>Wha</w:t>
-      </w:r>
-      <w:r>
-        <w:rPr>
-          <w:rFonts w:ascii="inherit" w:eastAsia="Times New Roman" w:hAnsi="inherit" w:cs="Helvetica"/>
-          <w:color w:val="000000"/>
-          <w:sz w:val="20"/>
-          <w:szCs w:val="20"/>
-        </w:rPr>
-        <w:t>t a</w:t>
-      </w:r>
-      <w:r>
-        <w:rPr>
-          <w:rFonts w:ascii="inherit" w:eastAsia="Times New Roman" w:hAnsi="inherit" w:cs="Helvetica"/>
-          <w:color w:val="000000"/>
-          <w:sz w:val="20"/>
-          <w:szCs w:val="20"/>
-        </w:rPr>
-        <w:t xml:space="preserve">re </w:t>
-      </w:r>
-      <w:proofErr w:type="spellStart"/>
-      <w:r>
-        <w:rPr>
-          <w:rFonts w:ascii="inherit" w:eastAsia="Times New Roman" w:hAnsi="inherit" w:cs="Helvetica"/>
-          <w:color w:val="000000"/>
-          <w:sz w:val="20"/>
-          <w:szCs w:val="20"/>
-        </w:rPr>
-        <w:t>are</w:t>
-      </w:r>
-      <w:proofErr w:type="spellEnd"/>
-      <w:r>
-        <w:rPr>
-          <w:rFonts w:ascii="inherit" w:eastAsia="Times New Roman" w:hAnsi="inherit" w:cs="Helvetica"/>
-          <w:color w:val="000000"/>
-          <w:sz w:val="20"/>
-          <w:szCs w:val="20"/>
-        </w:rPr>
-        <w:t xml:space="preserve"> the best case and worst case for each?</w:t>
-      </w:r>
-    </w:p>
-    <w:p>
-      <w:pPr>
-        <w:numPr>
-          <w:ilvl w:val="2"/>
-          <w:numId w:val="1"/>
-        </w:numPr>
-        <w:shd w:val="clear" w:color="auto" w:fill="FFFFFF"/>
-        <w:spacing w:before="0" w:beforeAutospacing="0" w:after="0" w:afterAutospacing="0"/>
-        <w:ind w:left="0"/>
-        <w:rPr>
-          <w:rFonts w:ascii="inherit" w:eastAsia="Times New Roman" w:hAnsi="inherit" w:cs="Helvetica"/>
-          <w:color w:val="000000"/>
-          <w:sz w:val="20"/>
-          <w:szCs w:val="20"/>
-        </w:rPr>
-      </w:pPr>
-      <w:r>
-        <w:rPr>
-          <w:rFonts w:ascii="inherit" w:eastAsia="Times New Roman" w:hAnsi="inherit" w:cs="Helvetica"/>
-          <w:color w:val="000000"/>
-          <w:sz w:val="20"/>
-          <w:szCs w:val="20"/>
-        </w:rPr>
-        <w:t>When do each of them do well, and when do each of them do poorly?</w:t>
-      </w:r>
-    </w:p>
-    <w:p>
-      <w:pPr>
-        <w:numPr>
-          <w:ilvl w:val="1"/>
-          <w:numId w:val="1"/>
-        </w:numPr>
-        <w:shd w:val="clear" w:color="auto" w:fill="FFFFFF"/>
-        <w:spacing w:before="0" w:beforeAutospacing="0" w:after="0" w:afterAutospacing="0"/>
-        <w:ind w:left="0"/>
-        <w:rPr>
-          <w:rFonts w:ascii="inherit" w:eastAsia="Times New Roman" w:hAnsi="inherit" w:cs="Helvetica"/>
-          <w:color w:val="000000"/>
-          <w:sz w:val="20"/>
-          <w:szCs w:val="20"/>
-        </w:rPr>
-      </w:pPr>
-      <w:r>
-        <w:rPr>
-          <w:rFonts w:ascii="inherit" w:eastAsia="Times New Roman" w:hAnsi="inherit" w:cs="Helvetica"/>
-          <w:color w:val="000000"/>
-          <w:sz w:val="20"/>
-          <w:szCs w:val="20"/>
-        </w:rPr>
-        <w:t>Also, as an afterthought, is it ever useful to use an </w:t>
-      </w:r>
-      <w:hyperlink r:id="rId5" w:tgtFrame="_blank" w:history="1">
-        <w:r>
-          <w:rPr>
-            <w:rFonts w:ascii="inherit" w:eastAsia="Times New Roman" w:hAnsi="inherit" w:cs="Helvetica"/>
-            <w:color w:val="4B5A79"/>
-            <w:sz w:val="20"/>
-            <w:szCs w:val="20"/>
-            <w:u w:val="single"/>
-            <w:bdr w:val="none" w:sz="0" w:space="0" w:color="auto" w:frame="1"/>
-          </w:rPr>
-          <w:t>O(N^2)</w:t>
-        </w:r>
-      </w:hyperlink>
-      <w:r>
-        <w:rPr>
-          <w:rFonts w:ascii="inherit" w:eastAsia="Times New Roman" w:hAnsi="inherit" w:cs="Helvetica"/>
-          <w:color w:val="000000"/>
-          <w:sz w:val="20"/>
-          <w:szCs w:val="20"/>
-        </w:rPr>
-        <w:t> sorting algorithm like Bubble Sort? When? Why?</w:t>
-      </w:r>
-    </w:p>
-    <w:p>
-      <w:pPr>
-        <w:numPr>
-          <w:ilvl w:val="0"/>
-          <w:numId w:val="1"/>
-        </w:numPr>
-        <w:shd w:val="clear" w:color="auto" w:fill="FFFFFF"/>
-        <w:spacing w:before="0" w:beforeAutospacing="0" w:after="0" w:afterAutospacing="0"/>
-        <w:ind w:left="0"/>
-        <w:rPr>
-          <w:rFonts w:ascii="inherit" w:eastAsia="Times New Roman" w:hAnsi="inherit" w:cs="Helvetica"/>
-          <w:color w:val="000000"/>
-          <w:sz w:val="20"/>
-          <w:szCs w:val="20"/>
-        </w:rPr>
-      </w:pPr>
-      <w:r>
-        <w:rPr>
-          <w:rFonts w:ascii="inherit" w:eastAsia="Times New Roman" w:hAnsi="inherit" w:cs="Helvetica"/>
-          <w:color w:val="000000"/>
-          <w:sz w:val="20"/>
-          <w:szCs w:val="20"/>
-        </w:rPr>
-        <w:t xml:space="preserve">You may, if you wish, also code a </w:t>
-      </w:r>
-      <w:proofErr w:type="spellStart"/>
-      <w:r>
-        <w:rPr>
-          <w:rFonts w:ascii="inherit" w:eastAsia="Times New Roman" w:hAnsi="inherit" w:cs="Helvetica"/>
-          <w:color w:val="000000"/>
-          <w:sz w:val="20"/>
-          <w:szCs w:val="20"/>
-        </w:rPr>
-        <w:t>QuickSort</w:t>
-      </w:r>
-      <w:proofErr w:type="spellEnd"/>
-      <w:r>
-        <w:rPr>
-          <w:rFonts w:ascii="inherit" w:eastAsia="Times New Roman" w:hAnsi="inherit" w:cs="Helvetica"/>
-          <w:color w:val="000000"/>
-          <w:sz w:val="20"/>
-          <w:szCs w:val="20"/>
-        </w:rPr>
-        <w:t>, to compare it to Merge Sort. But this is </w:t>
-      </w:r>
-      <w:r>
-        <w:rPr>
-          <w:rFonts w:ascii="inherit" w:eastAsia="Times New Roman" w:hAnsi="inherit" w:cs="Helvetica"/>
-          <w:b/>
-          <w:bCs/>
-          <w:color w:val="000000"/>
-          <w:sz w:val="20"/>
-          <w:szCs w:val="20"/>
-          <w:bdr w:val="none" w:sz="0" w:space="0" w:color="auto" w:frame="1"/>
-        </w:rPr>
-        <w:t>optional</w:t>
-      </w:r>
-      <w:r>
-        <w:rPr>
-          <w:rFonts w:ascii="inherit" w:eastAsia="Times New Roman" w:hAnsi="inherit" w:cs="Helvetica"/>
-          <w:color w:val="000000"/>
-          <w:sz w:val="20"/>
-          <w:szCs w:val="20"/>
-        </w:rPr>
-        <w:t>.</w:t>
-      </w:r>
-    </w:p>
-    <w:p>
-      <w:r>
-        <w:t xml:space="preserve">Like </w:t>
-      </w:r>
-      <w:r>
-        <w:t>Merge Sort, Quick S</w:t>
-      </w:r>
-      <w:r>
-        <w:t xml:space="preserve">ort also uses the divide and conquer </w:t>
-      </w:r>
-      <w:r>
-        <w:t>approach</w:t>
-      </w:r>
-      <w:r>
-        <w:t>. However</w:t>
-      </w:r>
-      <w:r>
-        <w:t>, in Merge S</w:t>
-      </w:r>
-      <w:r>
-        <w:t xml:space="preserve">ort most of the work isn’t being done in </w:t>
-      </w:r>
-      <w:r>
-        <w:t>the divide step, but is done during</w:t>
-      </w:r>
-      <w:r>
-        <w:t xml:space="preserve"> the combine step. Q</w:t>
-      </w:r>
-      <w:r>
-        <w:t>uick S</w:t>
-      </w:r>
-      <w:r>
-        <w:t xml:space="preserve">ort on the other hand performs </w:t>
-      </w:r>
-      <w:proofErr w:type="gramStart"/>
-      <w:r>
-        <w:t>all of</w:t>
-      </w:r>
-      <w:proofErr w:type="gramEnd"/>
-      <w:r>
-        <w:t xml:space="preserve"> the real</w:t>
-      </w:r>
-      <w:r>
-        <w:t xml:space="preserve"> work in the divide step, while no real functionality occurs in the </w:t>
-      </w:r>
-      <w:r>
-        <w:t xml:space="preserve">combine step. </w:t>
-      </w:r>
-      <w:r>
-        <w:rPr>
-          <w:b/>
-        </w:rPr>
-        <w:t>Quicksort’s Cases</w:t>
+        </w:rPr>
+        <w:t>ases</w:t>
       </w:r>
       <w:r>
         <w:t xml:space="preserve"> </w:t>
@@ -556,150 +113,127 @@
         <w:sym w:font="Wingdings" w:char="F0E0"/>
       </w:r>
       <w:r>
-        <w:t xml:space="preserve"> best: </w:t>
-      </w:r>
-      <w:proofErr w:type="gramStart"/>
-      <w:r>
-        <w:t>O(</w:t>
-      </w:r>
-      <w:proofErr w:type="gramEnd"/>
-      <w:r>
-        <w:t xml:space="preserve">n log(n)), average:  </w:t>
-      </w:r>
-      <w:r>
-        <w:t xml:space="preserve">O(n log(n)), </w:t>
-      </w:r>
-      <w:r>
-        <w:t xml:space="preserve">worst: O(n^2). </w:t>
-      </w:r>
-      <w:r>
-        <w:rPr>
-          <w:b/>
-        </w:rPr>
-        <w:t>Merge Sort’s cases</w:t>
-      </w:r>
-      <w:r>
-        <w:t xml:space="preserve"> </w:t>
-      </w:r>
-      <w:r>
-        <w:sym w:font="Wingdings" w:char="F0E0"/>
-      </w:r>
-      <w:r>
-        <w:t xml:space="preserve"> bes</w:t>
-      </w:r>
-      <w:r>
-        <w:t xml:space="preserve">t: </w:t>
-      </w:r>
-      <w:proofErr w:type="gramStart"/>
-      <w:r>
-        <w:t>O(</w:t>
-      </w:r>
-      <w:proofErr w:type="gramEnd"/>
-      <w:r>
-        <w:t>n log(n)), average:  O(n log(n)), worst:</w:t>
+        <w:t xml:space="preserve"> best: O(n log(n)), average:  O(n log(n)), worst:</w:t>
       </w:r>
       <w:r>
         <w:t xml:space="preserve"> O(n log(n)). </w:t>
-      </w:r>
-    </w:p>
-    <w:p>
-      <w:r>
-        <w:t>Ev</w:t>
-      </w:r>
-      <w:r>
-        <w:t>en though Quick S</w:t>
-      </w:r>
-      <w:r>
-        <w:t xml:space="preserve">ort has O(n^2) in worst case, this can </w:t>
-      </w:r>
-      <w:r>
-        <w:t>usually</w:t>
-      </w:r>
-      <w:r>
-        <w:t xml:space="preserve"> </w:t>
-      </w:r>
-      <w:r>
-        <w:t>be avoided. It’s cache performance is much higher than other sorting algorithms, and</w:t>
-      </w:r>
-      <w:r>
-        <w:t xml:space="preserve"> the operations of its inner loop are much simpler.  T</w:t>
-      </w:r>
-      <w:r>
-        <w:t>herefore</w:t>
-      </w:r>
-      <w:r>
-        <w:t>,</w:t>
-      </w:r>
-      <w:r>
-        <w:t xml:space="preserve"> when</w:t>
-      </w:r>
-      <w:r>
-        <w:t xml:space="preserve"> implemented appropriately </w:t>
-      </w:r>
-      <w:r>
-        <w:t>Quick S</w:t>
-      </w:r>
-      <w:r>
-        <w:t xml:space="preserve">ort is </w:t>
-      </w:r>
-      <w:r>
-        <w:t xml:space="preserve">generally </w:t>
-      </w:r>
-      <w:r>
-        <w:t>a</w:t>
-      </w:r>
-      <w:r>
-        <w:t xml:space="preserve"> much</w:t>
-      </w:r>
-      <w:r>
-        <w:t xml:space="preserve"> faster sorti</w:t>
-      </w:r>
-      <w:r>
-        <w:t>ng algorithm, and es</w:t>
-      </w:r>
-      <w:r>
-        <w:t>pecially on an unsorted array. Merge Sort perfo</w:t>
-      </w:r>
-      <w:r>
-        <w:t>rms irrespectively the same w</w:t>
-      </w:r>
-      <w:r>
-        <w:t>h</w:t>
-      </w:r>
-      <w:r>
-        <w:t>ether data is sorted or not. Quick S</w:t>
-      </w:r>
-      <w:r>
-        <w:t xml:space="preserve">ort also performs better when the data is stored in memory, whereas when </w:t>
-      </w:r>
-      <w:r>
-        <w:t xml:space="preserve">the </w:t>
-      </w:r>
-      <w:r>
-        <w:t xml:space="preserve">data is stored on an external device, Merge Sort would be the clear winner in terms of speed. </w:t>
-      </w:r>
-      <w:r>
-        <w:t xml:space="preserve">I </w:t>
-      </w:r>
-      <w:r>
-        <w:t>think overall Quick S</w:t>
-      </w:r>
-      <w:r>
-        <w:t>ort is much more complicated</w:t>
-      </w:r>
-      <w:r>
-        <w:t xml:space="preserve"> than Merge Sort, and </w:t>
-      </w:r>
-      <w:r>
-        <w:t xml:space="preserve">for this reason </w:t>
-      </w:r>
-      <w:r>
-        <w:t xml:space="preserve">someone aiming for simplicity and maintainability might choose Merge Sort instead. </w:t>
       </w:r>
       <w:bookmarkStart w:id="0" w:name="_GoBack"/>
       <w:bookmarkEnd w:id="0"/>
     </w:p>
-    <w:p/>
+    <w:p>
+      <w:r>
+        <w:t>Ev</w:t>
+      </w:r>
+      <w:r>
+        <w:t>en though Quick S</w:t>
+      </w:r>
+      <w:r>
+        <w:t xml:space="preserve">ort has O(n^2) in worst case, this can </w:t>
+      </w:r>
+      <w:r>
+        <w:t>usually</w:t>
+      </w:r>
+      <w:r>
+        <w:t xml:space="preserve"> </w:t>
+      </w:r>
+      <w:r>
+        <w:t>be avoided</w:t>
+      </w:r>
+      <w:r>
+        <w:t xml:space="preserve"> depending on your pivot selection</w:t>
+      </w:r>
+      <w:r>
+        <w:t>. It’s cache performance is much higher than other sorting algorithms, and</w:t>
+      </w:r>
+      <w:r>
+        <w:t xml:space="preserve"> the operations of it</w:t>
+      </w:r>
+      <w:r>
+        <w:t xml:space="preserve">s inner loop are much simpler. </w:t>
+      </w:r>
+      <w:r>
+        <w:t>T</w:t>
+      </w:r>
+      <w:r>
+        <w:t>herefore</w:t>
+      </w:r>
+      <w:r>
+        <w:t>,</w:t>
+      </w:r>
+      <w:r>
+        <w:t xml:space="preserve"> when</w:t>
+      </w:r>
+      <w:r>
+        <w:t xml:space="preserve"> implemented appropriately </w:t>
+      </w:r>
+      <w:r>
+        <w:t>Quick S</w:t>
+      </w:r>
+      <w:r>
+        <w:t xml:space="preserve">ort is </w:t>
+      </w:r>
+      <w:r>
+        <w:t xml:space="preserve">generally </w:t>
+      </w:r>
+      <w:r>
+        <w:t>a</w:t>
+      </w:r>
+      <w:r>
+        <w:t xml:space="preserve"> much</w:t>
+      </w:r>
+      <w:r>
+        <w:t xml:space="preserve"> faster sorti</w:t>
+      </w:r>
+      <w:r>
+        <w:t>ng algorithm, and es</w:t>
+      </w:r>
+      <w:r>
+        <w:t>pecially on an unsorted array. Merge Sort perfo</w:t>
+      </w:r>
+      <w:r>
+        <w:t>rms irrespectively the same w</w:t>
+      </w:r>
+      <w:r>
+        <w:t>h</w:t>
+      </w:r>
+      <w:r>
+        <w:t xml:space="preserve">ether </w:t>
+      </w:r>
+      <w:r>
+        <w:t xml:space="preserve">the </w:t>
+      </w:r>
+      <w:r>
+        <w:t>data is sorted or not. Quick S</w:t>
+      </w:r>
+      <w:r>
+        <w:t xml:space="preserve">ort also performs better when the data is stored in memory, whereas when </w:t>
+      </w:r>
+      <w:r>
+        <w:t xml:space="preserve">the </w:t>
+      </w:r>
+      <w:r>
+        <w:t xml:space="preserve">data is stored on an external device, Merge Sort would be the clear winner in terms of speed. </w:t>
+      </w:r>
+      <w:r>
+        <w:t xml:space="preserve">I </w:t>
+      </w:r>
+      <w:r>
+        <w:t>think overall Quick S</w:t>
+      </w:r>
+      <w:r>
+        <w:t>ort is much more complicated</w:t>
+      </w:r>
+      <w:r>
+        <w:t xml:space="preserve"> than Merge Sort, and </w:t>
+      </w:r>
+      <w:r>
+        <w:t xml:space="preserve">for this reason </w:t>
+      </w:r>
+      <w:r>
+        <w:t xml:space="preserve">someone aiming for simplicity and maintainability might choose Merge Sort instead. </w:t>
+      </w:r>
+    </w:p>
     <w:p>
       <w:r>
         <w:t xml:space="preserve">Divide: </w:t>
@@ -807,6 +341,243 @@
       </w:pPr>
       <w:r>
         <w:t xml:space="preserve">elements to the right of the pivot (greater than) </w:t>
+      </w:r>
+    </w:p>
+    <w:p>
+      <w:pPr>
+        <w:pStyle w:val="ListParagraph"/>
+        <w:ind w:left="1440"/>
+      </w:pPr>
+    </w:p>
+    <w:p>
+      <w:pPr>
+        <w:pStyle w:val="ListParagraph"/>
+        <w:ind w:left="1440"/>
+      </w:pPr>
+    </w:p>
+    <w:p>
+      <w:pPr>
+        <w:rPr>
+          <w:rFonts w:cstheme="minorHAnsi"/>
+          <w:sz w:val="20"/>
+        </w:rPr>
+      </w:pPr>
+      <w:r>
+        <w:t>The Bubble Sort Algorithm is often known as the ‘</w:t>
+      </w:r>
+      <w:r>
+        <w:t>a</w:t>
+      </w:r>
+      <w:r>
+        <w:t xml:space="preserve">lgorithm not to use’. </w:t>
+      </w:r>
+      <w:r>
+        <w:rPr>
+          <w:rFonts w:cstheme="minorHAnsi"/>
+          <w:szCs w:val="23"/>
+          <w:shd w:val="clear" w:color="auto" w:fill="FFFFFF"/>
+        </w:rPr>
+        <w:t>To my knowledge, i</w:t>
+      </w:r>
+      <w:r>
+        <w:rPr>
+          <w:rFonts w:cstheme="minorHAnsi"/>
+          <w:szCs w:val="23"/>
+          <w:shd w:val="clear" w:color="auto" w:fill="FFFFFF"/>
+        </w:rPr>
+        <w:t xml:space="preserve">t doesn't get used </w:t>
+      </w:r>
+      <w:r>
+        <w:rPr>
+          <w:rFonts w:cstheme="minorHAnsi"/>
+          <w:szCs w:val="23"/>
+          <w:shd w:val="clear" w:color="auto" w:fill="FFFFFF"/>
+        </w:rPr>
+        <w:t xml:space="preserve">very </w:t>
+      </w:r>
+      <w:r>
+        <w:rPr>
+          <w:rFonts w:cstheme="minorHAnsi"/>
+          <w:szCs w:val="23"/>
+          <w:shd w:val="clear" w:color="auto" w:fill="FFFFFF"/>
+        </w:rPr>
+        <w:t>much in the real world. It has bad (O(n^2)) worst</w:t>
+      </w:r>
+      <w:r>
+        <w:rPr>
+          <w:rFonts w:cstheme="minorHAnsi"/>
+          <w:szCs w:val="23"/>
+          <w:shd w:val="clear" w:color="auto" w:fill="FFFFFF"/>
+        </w:rPr>
+        <w:t xml:space="preserve"> case and average performance. From my understanding </w:t>
+      </w:r>
+      <w:r>
+        <w:rPr>
+          <w:rFonts w:cstheme="minorHAnsi"/>
+          <w:szCs w:val="23"/>
+          <w:shd w:val="clear" w:color="auto" w:fill="FFFFFF"/>
+        </w:rPr>
+        <w:t>i</w:t>
+      </w:r>
+      <w:r>
+        <w:rPr>
+          <w:rFonts w:cstheme="minorHAnsi"/>
+          <w:szCs w:val="23"/>
+          <w:shd w:val="clear" w:color="auto" w:fill="FFFFFF"/>
+        </w:rPr>
+        <w:t xml:space="preserve">t has </w:t>
+      </w:r>
+      <w:r>
+        <w:rPr>
+          <w:rFonts w:cstheme="minorHAnsi"/>
+          <w:szCs w:val="23"/>
+          <w:shd w:val="clear" w:color="auto" w:fill="FFFFFF"/>
+        </w:rPr>
+        <w:t>a decant</w:t>
+      </w:r>
+      <w:r>
+        <w:rPr>
+          <w:rFonts w:cstheme="minorHAnsi"/>
+          <w:szCs w:val="23"/>
+          <w:shd w:val="clear" w:color="auto" w:fill="FFFFFF"/>
+        </w:rPr>
+        <w:t xml:space="preserve"> best case performance</w:t>
+      </w:r>
+      <w:r>
+        <w:rPr>
+          <w:rFonts w:cstheme="minorHAnsi"/>
+          <w:szCs w:val="23"/>
+          <w:shd w:val="clear" w:color="auto" w:fill="FFFFFF"/>
+        </w:rPr>
+        <w:t>, but this is only</w:t>
+      </w:r>
+      <w:r>
+        <w:rPr>
+          <w:rFonts w:cstheme="minorHAnsi"/>
+          <w:szCs w:val="23"/>
+          <w:shd w:val="clear" w:color="auto" w:fill="FFFFFF"/>
+        </w:rPr>
+        <w:t xml:space="preserve"> when you </w:t>
+      </w:r>
+      <w:r>
+        <w:rPr>
+          <w:rFonts w:cstheme="minorHAnsi"/>
+          <w:szCs w:val="23"/>
+          <w:shd w:val="clear" w:color="auto" w:fill="FFFFFF"/>
+        </w:rPr>
+        <w:t>know the data is almost sorted. I think that</w:t>
+      </w:r>
+      <w:r>
+        <w:rPr>
+          <w:rFonts w:cstheme="minorHAnsi"/>
+          <w:szCs w:val="23"/>
+          <w:shd w:val="clear" w:color="auto" w:fill="FFFFFF"/>
+        </w:rPr>
+        <w:t xml:space="preserve"> there are plenty of other </w:t>
+      </w:r>
+      <w:r>
+        <w:rPr>
+          <w:rFonts w:cstheme="minorHAnsi"/>
+          <w:szCs w:val="23"/>
+          <w:shd w:val="clear" w:color="auto" w:fill="FFFFFF"/>
+        </w:rPr>
+        <w:t xml:space="preserve">better suited </w:t>
+      </w:r>
+      <w:r>
+        <w:rPr>
+          <w:rFonts w:cstheme="minorHAnsi"/>
+          <w:szCs w:val="23"/>
+          <w:shd w:val="clear" w:color="auto" w:fill="FFFFFF"/>
+        </w:rPr>
+        <w:t>algorithms that have this property, with better worst and average case performance</w:t>
+      </w:r>
+      <w:r>
+        <w:rPr>
+          <w:rFonts w:cstheme="minorHAnsi"/>
+          <w:szCs w:val="23"/>
+          <w:shd w:val="clear" w:color="auto" w:fill="FFFFFF"/>
+        </w:rPr>
+        <w:t xml:space="preserve">s. </w:t>
+      </w:r>
+      <w:r>
+        <w:rPr>
+          <w:rFonts w:cstheme="minorHAnsi"/>
+          <w:szCs w:val="23"/>
+          <w:shd w:val="clear" w:color="auto" w:fill="FFFFFF"/>
+        </w:rPr>
+        <w:t>Even if Bubble Sort isn’t a very efficient and practical algorithm to use in</w:t>
+      </w:r>
+      <w:r>
+        <w:rPr>
+          <w:rFonts w:cstheme="minorHAnsi"/>
+          <w:szCs w:val="23"/>
+          <w:shd w:val="clear" w:color="auto" w:fill="FFFFFF"/>
+        </w:rPr>
+        <w:t xml:space="preserve"> real life situations, I think i</w:t>
+      </w:r>
+      <w:r>
+        <w:rPr>
+          <w:rFonts w:cstheme="minorHAnsi"/>
+          <w:szCs w:val="23"/>
+          <w:shd w:val="clear" w:color="auto" w:fill="FFFFFF"/>
+        </w:rPr>
+        <w:t>t's a great</w:t>
+      </w:r>
+      <w:r>
+        <w:rPr>
+          <w:rFonts w:cstheme="minorHAnsi"/>
+          <w:szCs w:val="23"/>
+          <w:shd w:val="clear" w:color="auto" w:fill="FFFFFF"/>
+        </w:rPr>
+        <w:t xml:space="preserve"> learning tool</w:t>
+      </w:r>
+      <w:r>
+        <w:rPr>
+          <w:rFonts w:cstheme="minorHAnsi"/>
+          <w:szCs w:val="23"/>
+          <w:shd w:val="clear" w:color="auto" w:fill="FFFFFF"/>
+        </w:rPr>
+        <w:t xml:space="preserve"> to utilize. It’s often the first, or one of the first, algorithms to be introduced in a class setting. This is because it is very</w:t>
+      </w:r>
+      <w:r>
+        <w:rPr>
+          <w:rFonts w:cstheme="minorHAnsi"/>
+          <w:szCs w:val="23"/>
+          <w:shd w:val="clear" w:color="auto" w:fill="FFFFFF"/>
+        </w:rPr>
+        <w:t xml:space="preserve"> easy to understand</w:t>
+      </w:r>
+      <w:r>
+        <w:rPr>
+          <w:rFonts w:cstheme="minorHAnsi"/>
+          <w:szCs w:val="23"/>
+          <w:shd w:val="clear" w:color="auto" w:fill="FFFFFF"/>
+        </w:rPr>
+        <w:t>,</w:t>
+      </w:r>
+      <w:r>
+        <w:rPr>
+          <w:rFonts w:cstheme="minorHAnsi"/>
+          <w:szCs w:val="23"/>
+          <w:shd w:val="clear" w:color="auto" w:fill="FFFFFF"/>
+        </w:rPr>
+        <w:t xml:space="preserve"> and</w:t>
+      </w:r>
+      <w:r>
+        <w:rPr>
+          <w:rFonts w:cstheme="minorHAnsi"/>
+          <w:szCs w:val="23"/>
+          <w:shd w:val="clear" w:color="auto" w:fill="FFFFFF"/>
+        </w:rPr>
+        <w:t xml:space="preserve"> it’s also quite fast to implement and see </w:t>
+      </w:r>
+      <w:r>
+        <w:rPr>
+          <w:rFonts w:cstheme="minorHAnsi"/>
+          <w:szCs w:val="23"/>
+          <w:shd w:val="clear" w:color="auto" w:fill="FFFFFF"/>
+        </w:rPr>
+        <w:t xml:space="preserve">the results. </w:t>
       </w:r>
     </w:p>
     <w:sectPr>
@@ -1899,6 +1670,17 @@
       <w:contextualSpacing/>
     </w:pPr>
   </w:style>
+  <w:style w:type="character" w:styleId="Emphasis">
+    <w:name w:val="Emphasis"/>
+    <w:basedOn w:val="DefaultParagraphFont"/>
+    <w:uiPriority w:val="20"/>
+    <w:qFormat/>
+    <w:rsid w:val="00197FB6"/>
+    <w:rPr>
+      <w:i/>
+      <w:iCs/>
+    </w:rPr>
+  </w:style>
 </w:styles>
 </file>
 

</xml_diff>

<commit_message>
Lab 8 done, Final Project started
Lab 8 done, Final Project started
</commit_message>
<xml_diff>
--- a/Algorithms IT2660/Assignments/Chapter 8 - Sorting/Lab 8 - Kelling.docx
+++ b/Algorithms IT2660/Assignments/Chapter 8 - Sorting/Lab 8 - Kelling.docx
@@ -73,7 +73,13 @@
         <w:rPr>
           <w:b/>
         </w:rPr>
-        <w:t>Quicksort’s Cases</w:t>
+        <w:t>Quick S</w:t>
+      </w:r>
+      <w:r>
+        <w:rPr>
+          <w:b/>
+        </w:rPr>
+        <w:t>ort’s Cases</w:t>
       </w:r>
       <w:r>
         <w:t xml:space="preserve"> </w:t>
@@ -118,8 +124,6 @@
       <w:r>
         <w:t xml:space="preserve"> O(n log(n)). </w:t>
       </w:r>
-      <w:bookmarkStart w:id="0" w:name="_GoBack"/>
-      <w:bookmarkEnd w:id="0"/>
     </w:p>
     <w:p>
       <w:r>
@@ -216,6 +220,9 @@
         <w:t xml:space="preserve">data is stored on an external device, Merge Sort would be the clear winner in terms of speed. </w:t>
       </w:r>
       <w:r>
+        <w:t xml:space="preserve">Despite its speed, </w:t>
+      </w:r>
+      <w:r>
         <w:t xml:space="preserve">I </w:t>
       </w:r>
       <w:r>
@@ -235,6 +242,20 @@
       </w:r>
     </w:p>
     <w:p>
+      <w:r>
+        <w:rPr>
+          <w:b/>
+        </w:rPr>
+        <w:t>Quick Sort</w:t>
+      </w:r>
+      <w:r>
+        <w:t xml:space="preserve">: </w:t>
+      </w:r>
+    </w:p>
+    <w:p>
+      <w:r>
+        <w:t xml:space="preserve">   </w:t>
+      </w:r>
       <w:r>
         <w:t xml:space="preserve">Divide: </w:t>
       </w:r>
@@ -296,10 +317,22 @@
         </w:numPr>
       </w:pPr>
       <w:r>
+        <w:t xml:space="preserve">Now </w:t>
+      </w:r>
+      <w:r>
+        <w:sym w:font="Wingdings" w:char="F0E0"/>
+      </w:r>
+      <w:r>
+        <w:t xml:space="preserve"> </w:t>
+      </w:r>
+      <w:r>
         <w:t>still have an unsorted list, but with elements that are generally on the correct side of the pivot</w:t>
       </w:r>
     </w:p>
     <w:p>
+      <w:r>
+        <w:t xml:space="preserve">   </w:t>
+      </w:r>
       <w:r>
         <w:t xml:space="preserve">Conquer: </w:t>
       </w:r>
@@ -313,7 +346,10 @@
         </w:numPr>
       </w:pPr>
       <w:r>
-        <w:t>rec</w:t>
+        <w:t>R</w:t>
+      </w:r>
+      <w:r>
+        <w:t>ec</w:t>
       </w:r>
       <w:r>
         <w:t xml:space="preserve">ursively sort the two subarrays: </w:t>
@@ -345,23 +381,13 @@
     </w:p>
     <w:p>
       <w:pPr>
-        <w:pStyle w:val="ListParagraph"/>
-        <w:ind w:left="1440"/>
-      </w:pPr>
-    </w:p>
-    <w:p>
-      <w:pPr>
-        <w:pStyle w:val="ListParagraph"/>
-        <w:ind w:left="1440"/>
-      </w:pPr>
-    </w:p>
-    <w:p>
-      <w:pPr>
         <w:rPr>
           <w:rFonts w:cstheme="minorHAnsi"/>
           <w:sz w:val="20"/>
         </w:rPr>
       </w:pPr>
+      <w:bookmarkStart w:id="0" w:name="_GoBack"/>
+      <w:bookmarkEnd w:id="0"/>
       <w:r>
         <w:t>The Bubble Sort Algorithm is often known as the ‘</w:t>
       </w:r>
@@ -425,79 +451,7 @@
           <w:szCs w:val="23"/>
           <w:shd w:val="clear" w:color="auto" w:fill="FFFFFF"/>
         </w:rPr>
-        <w:t xml:space="preserve">t has </w:t>
-      </w:r>
-      <w:r>
-        <w:rPr>
-          <w:rFonts w:cstheme="minorHAnsi"/>
-          <w:szCs w:val="23"/>
-          <w:shd w:val="clear" w:color="auto" w:fill="FFFFFF"/>
-        </w:rPr>
-        <w:t>a decant</w:t>
-      </w:r>
-      <w:r>
-        <w:rPr>
-          <w:rFonts w:cstheme="minorHAnsi"/>
-          <w:szCs w:val="23"/>
-          <w:shd w:val="clear" w:color="auto" w:fill="FFFFFF"/>
-        </w:rPr>
-        <w:t xml:space="preserve"> best case performance</w:t>
-      </w:r>
-      <w:r>
-        <w:rPr>
-          <w:rFonts w:cstheme="minorHAnsi"/>
-          <w:szCs w:val="23"/>
-          <w:shd w:val="clear" w:color="auto" w:fill="FFFFFF"/>
-        </w:rPr>
-        <w:t>, but this is only</w:t>
-      </w:r>
-      <w:r>
-        <w:rPr>
-          <w:rFonts w:cstheme="minorHAnsi"/>
-          <w:szCs w:val="23"/>
-          <w:shd w:val="clear" w:color="auto" w:fill="FFFFFF"/>
-        </w:rPr>
-        <w:t xml:space="preserve"> when you </w:t>
-      </w:r>
-      <w:r>
-        <w:rPr>
-          <w:rFonts w:cstheme="minorHAnsi"/>
-          <w:szCs w:val="23"/>
-          <w:shd w:val="clear" w:color="auto" w:fill="FFFFFF"/>
-        </w:rPr>
-        <w:t>know the data is almost sorted. I think that</w:t>
-      </w:r>
-      <w:r>
-        <w:rPr>
-          <w:rFonts w:cstheme="minorHAnsi"/>
-          <w:szCs w:val="23"/>
-          <w:shd w:val="clear" w:color="auto" w:fill="FFFFFF"/>
-        </w:rPr>
-        <w:t xml:space="preserve"> there are plenty of other </w:t>
-      </w:r>
-      <w:r>
-        <w:rPr>
-          <w:rFonts w:cstheme="minorHAnsi"/>
-          <w:szCs w:val="23"/>
-          <w:shd w:val="clear" w:color="auto" w:fill="FFFFFF"/>
-        </w:rPr>
-        <w:t xml:space="preserve">better suited </w:t>
-      </w:r>
-      <w:r>
-        <w:rPr>
-          <w:rFonts w:cstheme="minorHAnsi"/>
-          <w:szCs w:val="23"/>
-          <w:shd w:val="clear" w:color="auto" w:fill="FFFFFF"/>
-        </w:rPr>
-        <w:t>algorithms that have this property, with better worst and average case performance</w:t>
-      </w:r>
-      <w:r>
-        <w:rPr>
-          <w:rFonts w:cstheme="minorHAnsi"/>
-          <w:szCs w:val="23"/>
-          <w:shd w:val="clear" w:color="auto" w:fill="FFFFFF"/>
-        </w:rPr>
-        <w:t xml:space="preserve">s. </w:t>
+        <w:t xml:space="preserve">t has a decant best case performance, but this is only when you know the data is almost sorted. I think that there are plenty of other better suited algorithms that have this property, with better worst and average case performances. </w:t>
       </w:r>
       <w:r>
         <w:rPr>

</xml_diff>